<commit_message>
modif choix tech et dev 2
</commit_message>
<xml_diff>
--- a/LIVRABLE-2/Choix technique de développement.docx
+++ b/LIVRABLE-2/Choix technique de développement.docx
@@ -430,11 +430,6 @@
       </w:r>
     </w:p>
     <w:p/>
-    <w:p>
-      <w:r>
-        <w:t xml:space="preserve">Notre </w:t>
-      </w:r>
-    </w:p>
     <w:p>
       <w:r>
         <w:rPr>
@@ -500,16 +495,7 @@
     </w:p>
     <w:p>
       <w:r>
-        <w:t xml:space="preserve">Nous réaliserons donc le </w:t>
-      </w:r>
-      <w:r>
-        <w:t xml:space="preserve">client léger </w:t>
-      </w:r>
-      <w:r>
-        <w:t xml:space="preserve">avec le </w:t>
-      </w:r>
-      <w:r>
-        <w:t xml:space="preserve">Framework Symfony combiné a </w:t>
+        <w:t xml:space="preserve">Nous réaliserons donc le client léger avec le Framework Symfony combiné a </w:t>
       </w:r>
       <w:proofErr w:type="spellStart"/>
       <w:r>
@@ -589,6 +575,15 @@
         <w:t xml:space="preserve"> aisé de trouver des éléments de réponse en cas de problème durant la réalisation du projet. </w:t>
       </w:r>
     </w:p>
+    <w:p/>
+    <w:p/>
+    <w:p>
+      <w:r>
+        <w:t>AJOUT ADMINLTE</w:t>
+      </w:r>
+      <w:bookmarkStart w:id="0" w:name="_GoBack"/>
+      <w:bookmarkEnd w:id="0"/>
+    </w:p>
     <w:p>
       <w:pPr>
         <w:pStyle w:val="Titre1"/>
@@ -731,13 +726,7 @@
     </w:p>
     <w:p>
       <w:r>
-        <w:t xml:space="preserve">Le serveur MySQL est </w:t>
-      </w:r>
-      <w:r>
-        <w:t>très</w:t>
-      </w:r>
-      <w:r>
-        <w:t xml:space="preserve"> rapide. Des tests de performances sont disponibles sur le site de MySQL</w:t>
+        <w:t>Le serveur MySQL est très rapide. Des tests de performances sont disponibles sur le site de MySQL</w:t>
       </w:r>
     </w:p>
     <w:p>
@@ -773,13 +762,7 @@
     </w:p>
     <w:p>
       <w:r>
-        <w:t xml:space="preserve">On peut effectuer diverses opérations sur une base MySQL en utilisant </w:t>
-      </w:r>
-      <w:r>
-        <w:t>des interfaces écrites</w:t>
-      </w:r>
-      <w:r>
-        <w:t xml:space="preserve"> en C, Perl, C++, Java, Python, PHP.</w:t>
+        <w:t>On peut effectuer diverses opérations sur une base MySQL en utilisant des interfaces écrites en C, Perl, C++, Java, Python, PHP.</w:t>
       </w:r>
     </w:p>
     <w:p>
@@ -873,10 +856,7 @@
         </w:drawing>
       </w:r>
     </w:p>
-    <w:p>
-      <w:bookmarkStart w:id="0" w:name="_GoBack"/>
-      <w:bookmarkEnd w:id="0"/>
-    </w:p>
+    <w:p/>
     <w:p/>
     <w:sectPr>
       <w:pgSz w:w="11906" w:h="16838"/>
@@ -1617,7 +1597,7 @@
       </w:pPr>
     </w:pPrDefault>
   </w:docDefaults>
-  <w:latentStyles w:defLockedState="0" w:defUIPriority="99" w:defSemiHidden="0" w:defUnhideWhenUsed="0" w:defQFormat="0" w:count="376">
+  <w:latentStyles w:defLockedState="0" w:defUIPriority="99" w:defSemiHidden="0" w:defUnhideWhenUsed="0" w:defQFormat="0" w:count="377">
     <w:lsdException w:name="Normal" w:uiPriority="0" w:qFormat="1"/>
     <w:lsdException w:name="heading 1" w:uiPriority="9" w:qFormat="1"/>
     <w:lsdException w:name="heading 2" w:semiHidden="1" w:uiPriority="9" w:unhideWhenUsed="1" w:qFormat="1"/>
@@ -1723,7 +1703,6 @@
     <w:lsdException w:name="HTML Sample" w:semiHidden="1" w:unhideWhenUsed="1"/>
     <w:lsdException w:name="HTML Typewriter" w:semiHidden="1" w:unhideWhenUsed="1"/>
     <w:lsdException w:name="HTML Variable" w:semiHidden="1" w:unhideWhenUsed="1"/>
-    <w:lsdException w:name="Normal Table" w:semiHidden="1" w:unhideWhenUsed="1"/>
     <w:lsdException w:name="annotation subject" w:semiHidden="1" w:unhideWhenUsed="1"/>
     <w:lsdException w:name="No List" w:semiHidden="1" w:unhideWhenUsed="1"/>
     <w:lsdException w:name="Outline List 1" w:semiHidden="1" w:unhideWhenUsed="1"/>
@@ -1770,10 +1749,8 @@
     <w:lsdException w:name="Table Subtle 2" w:semiHidden="1" w:unhideWhenUsed="1"/>
     <w:lsdException w:name="Table Web 1" w:semiHidden="1" w:unhideWhenUsed="1"/>
     <w:lsdException w:name="Table Web 2" w:semiHidden="1" w:unhideWhenUsed="1"/>
-    <w:lsdException w:name="Table Web 3" w:semiHidden="1" w:unhideWhenUsed="1"/>
     <w:lsdException w:name="Balloon Text" w:semiHidden="1" w:unhideWhenUsed="1"/>
     <w:lsdException w:name="Table Grid" w:uiPriority="39"/>
-    <w:lsdException w:name="Table Theme" w:semiHidden="1" w:unhideWhenUsed="1"/>
     <w:lsdException w:name="Placeholder Text" w:semiHidden="1"/>
     <w:lsdException w:name="No Spacing" w:uiPriority="1" w:qFormat="1"/>
     <w:lsdException w:name="Light Shading" w:uiPriority="60"/>
@@ -1994,6 +1971,7 @@
     <w:lsdException w:name="Hashtag" w:semiHidden="1" w:unhideWhenUsed="1"/>
     <w:lsdException w:name="Unresolved Mention" w:semiHidden="1" w:unhideWhenUsed="1"/>
     <w:lsdException w:name="Smart Link" w:semiHidden="1" w:unhideWhenUsed="1"/>
+    <w:lsdException w:name="Smart Link Error" w:semiHidden="1" w:unhideWhenUsed="1"/>
   </w:latentStyles>
   <w:style w:type="paragraph" w:default="1" w:styleId="Normal">
     <w:name w:val="Normal"/>

</xml_diff>

<commit_message>
Ajout de la méthode de développement dans le fichier choix technique de développement
</commit_message>
<xml_diff>
--- a/LIVRABLE-2/Choix technique de développement.docx
+++ b/LIVRABLE-2/Choix technique de développement.docx
@@ -581,8 +581,6 @@
       <w:r>
         <w:t>AJOUT ADMINLTE</w:t>
       </w:r>
-      <w:bookmarkStart w:id="0" w:name="_GoBack"/>
-      <w:bookmarkEnd w:id="0"/>
     </w:p>
     <w:p>
       <w:pPr>
@@ -774,6 +772,7 @@
         </w:numPr>
       </w:pPr>
       <w:r>
+        <w:lastRenderedPageBreak/>
         <w:t>Connexion et Sécurité</w:t>
       </w:r>
     </w:p>
@@ -857,7 +856,80 @@
       </w:r>
     </w:p>
     <w:p/>
+    <w:p>
+      <w:pPr>
+        <w:pStyle w:val="Titre1"/>
+      </w:pPr>
+      <w:r>
+        <w:t>Méthode de développement</w:t>
+      </w:r>
+    </w:p>
     <w:p/>
+    <w:p>
+      <w:r>
+        <w:t>Dans le cadre du projet, la méthode de développement choisie par l’équipe sera la méthode AGIL.</w:t>
+      </w:r>
+    </w:p>
+    <w:p>
+      <w:r>
+        <w:t>Nous allons procéder à des pokers pour définir les priorités des modules du projet, ainsi que des périodes de rush pour le développement. Des réunions régulières sur l’avancement du projet seront également mises en place pour avoir une bonne cohésion et lisibilité entre les membres l’équipe et leur travail associé, cela permettra aussi de prévenir d'éventuels blocages ou manques de connaissances.</w:t>
+      </w:r>
+    </w:p>
+    <w:p>
+      <w:r>
+        <w:t>La méthode AGIL nous permettra d’avancer le plus rapidement possible dans le projet tout en ayant une vision sur le travail de chacun et une connaissance de l’avancée dans chaque module du projet développé au même moment.</w:t>
+      </w:r>
+    </w:p>
+    <w:p>
+      <w:r>
+        <w:rPr>
+          <w:noProof/>
+        </w:rPr>
+        <w:drawing>
+          <wp:inline distT="0" distB="0" distL="0" distR="0" wp14:anchorId="19AD2FAB" wp14:editId="3AA14244">
+            <wp:extent cx="5057775" cy="1982523"/>
+            <wp:effectExtent l="0" t="0" r="0" b="0"/>
+            <wp:docPr id="1" name="Image 1"/>
+            <wp:cNvGraphicFramePr>
+              <a:graphicFrameLocks xmlns:a="http://schemas.openxmlformats.org/drawingml/2006/main" noChangeAspect="1"/>
+            </wp:cNvGraphicFramePr>
+            <a:graphic xmlns:a="http://schemas.openxmlformats.org/drawingml/2006/main">
+              <a:graphicData uri="http://schemas.openxmlformats.org/drawingml/2006/picture">
+                <pic:pic xmlns:pic="http://schemas.openxmlformats.org/drawingml/2006/picture">
+                  <pic:nvPicPr>
+                    <pic:cNvPr id="1" name="1_oHRJUR1OMrlsbjrddff0MA.png"/>
+                    <pic:cNvPicPr/>
+                  </pic:nvPicPr>
+                  <pic:blipFill>
+                    <a:blip r:embed="rId9" cstate="print">
+                      <a:extLst>
+                        <a:ext uri="{28A0092B-C50C-407E-A947-70E740481C1C}">
+                          <a14:useLocalDpi xmlns:a14="http://schemas.microsoft.com/office/drawing/2010/main" val="0"/>
+                        </a:ext>
+                      </a:extLst>
+                    </a:blip>
+                    <a:stretch>
+                      <a:fillRect/>
+                    </a:stretch>
+                  </pic:blipFill>
+                  <pic:spPr>
+                    <a:xfrm>
+                      <a:off x="0" y="0"/>
+                      <a:ext cx="5075126" cy="1989324"/>
+                    </a:xfrm>
+                    <a:prstGeom prst="rect">
+                      <a:avLst/>
+                    </a:prstGeom>
+                  </pic:spPr>
+                </pic:pic>
+              </a:graphicData>
+            </a:graphic>
+          </wp:inline>
+        </w:drawing>
+      </w:r>
+      <w:bookmarkStart w:id="0" w:name="_GoBack"/>
+      <w:bookmarkEnd w:id="0"/>
+    </w:p>
     <w:sectPr>
       <w:pgSz w:w="11906" w:h="16838"/>
       <w:pgMar w:top="1417" w:right="1417" w:bottom="1417" w:left="1417" w:header="708" w:footer="708" w:gutter="0"/>
@@ -1597,7 +1669,7 @@
       </w:pPr>
     </w:pPrDefault>
   </w:docDefaults>
-  <w:latentStyles w:defLockedState="0" w:defUIPriority="99" w:defSemiHidden="0" w:defUnhideWhenUsed="0" w:defQFormat="0" w:count="377">
+  <w:latentStyles w:defLockedState="0" w:defUIPriority="99" w:defSemiHidden="0" w:defUnhideWhenUsed="0" w:defQFormat="0" w:count="376">
     <w:lsdException w:name="Normal" w:uiPriority="0" w:qFormat="1"/>
     <w:lsdException w:name="heading 1" w:uiPriority="9" w:qFormat="1"/>
     <w:lsdException w:name="heading 2" w:semiHidden="1" w:uiPriority="9" w:unhideWhenUsed="1" w:qFormat="1"/>
@@ -1703,6 +1775,7 @@
     <w:lsdException w:name="HTML Sample" w:semiHidden="1" w:unhideWhenUsed="1"/>
     <w:lsdException w:name="HTML Typewriter" w:semiHidden="1" w:unhideWhenUsed="1"/>
     <w:lsdException w:name="HTML Variable" w:semiHidden="1" w:unhideWhenUsed="1"/>
+    <w:lsdException w:name="Normal Table" w:semiHidden="1" w:unhideWhenUsed="1"/>
     <w:lsdException w:name="annotation subject" w:semiHidden="1" w:unhideWhenUsed="1"/>
     <w:lsdException w:name="No List" w:semiHidden="1" w:unhideWhenUsed="1"/>
     <w:lsdException w:name="Outline List 1" w:semiHidden="1" w:unhideWhenUsed="1"/>
@@ -1749,8 +1822,10 @@
     <w:lsdException w:name="Table Subtle 2" w:semiHidden="1" w:unhideWhenUsed="1"/>
     <w:lsdException w:name="Table Web 1" w:semiHidden="1" w:unhideWhenUsed="1"/>
     <w:lsdException w:name="Table Web 2" w:semiHidden="1" w:unhideWhenUsed="1"/>
+    <w:lsdException w:name="Table Web 3" w:semiHidden="1" w:unhideWhenUsed="1"/>
     <w:lsdException w:name="Balloon Text" w:semiHidden="1" w:unhideWhenUsed="1"/>
     <w:lsdException w:name="Table Grid" w:uiPriority="39"/>
+    <w:lsdException w:name="Table Theme" w:semiHidden="1" w:unhideWhenUsed="1"/>
     <w:lsdException w:name="Placeholder Text" w:semiHidden="1"/>
     <w:lsdException w:name="No Spacing" w:uiPriority="1" w:qFormat="1"/>
     <w:lsdException w:name="Light Shading" w:uiPriority="60"/>
@@ -1971,7 +2046,6 @@
     <w:lsdException w:name="Hashtag" w:semiHidden="1" w:unhideWhenUsed="1"/>
     <w:lsdException w:name="Unresolved Mention" w:semiHidden="1" w:unhideWhenUsed="1"/>
     <w:lsdException w:name="Smart Link" w:semiHidden="1" w:unhideWhenUsed="1"/>
-    <w:lsdException w:name="Smart Link Error" w:semiHidden="1" w:unhideWhenUsed="1"/>
   </w:latentStyles>
   <w:style w:type="paragraph" w:default="1" w:styleId="Normal">
     <w:name w:val="Normal"/>
@@ -2458,6 +2532,29 @@
       <w:rFonts w:ascii="Segoe UI" w:hAnsi="Segoe UI" w:cs="Segoe UI"/>
       <w:sz w:val="18"/>
       <w:szCs w:val="18"/>
+    </w:rPr>
+  </w:style>
+  <w:style w:type="character" w:styleId="Lienhypertexte">
+    <w:name w:val="Hyperlink"/>
+    <w:basedOn w:val="Policepardfaut"/>
+    <w:uiPriority w:val="99"/>
+    <w:unhideWhenUsed/>
+    <w:rsid w:val="00640AA8"/>
+    <w:rPr>
+      <w:color w:val="0563C1" w:themeColor="hyperlink"/>
+      <w:u w:val="single"/>
+    </w:rPr>
+  </w:style>
+  <w:style w:type="character" w:styleId="Mentionnonrsolue">
+    <w:name w:val="Unresolved Mention"/>
+    <w:basedOn w:val="Policepardfaut"/>
+    <w:uiPriority w:val="99"/>
+    <w:semiHidden/>
+    <w:unhideWhenUsed/>
+    <w:rsid w:val="00640AA8"/>
+    <w:rPr>
+      <w:color w:val="605E5C"/>
+      <w:shd w:val="clear" w:color="auto" w:fill="E1DFDD"/>
     </w:rPr>
   </w:style>
 </w:styles>

</xml_diff>

<commit_message>
Ajout controle saisie et données  changement choix technique et dev
legere modif mockup
</commit_message>
<xml_diff>
--- a/LIVRABLE-2/Choix technique de développement.docx
+++ b/LIVRABLE-2/Choix technique de développement.docx
@@ -34,18 +34,32 @@
     <w:p/>
     <w:p>
       <w:r>
+        <w:t xml:space="preserve">Contrainte principale : </w:t>
+      </w:r>
+    </w:p>
+    <w:p>
+      <w:r>
         <w:t xml:space="preserve">L’application </w:t>
       </w:r>
       <w:r>
         <w:t xml:space="preserve">pour l’entreprise MADERA </w:t>
       </w:r>
       <w:r>
-        <w:t xml:space="preserve">doit être utilisable sur tablette et ordinateur. </w:t>
-      </w:r>
-    </w:p>
-    <w:p>
-      <w:r>
-        <w:t xml:space="preserve">Nos possibilités sont : </w:t>
+        <w:t>doit être utilisable sur tablette et ordinateur</w:t>
+      </w:r>
+      <w:r>
+        <w:t xml:space="preserve"> ainsi que disponible hors connexion.</w:t>
+      </w:r>
+    </w:p>
+    <w:p>
+      <w:r>
+        <w:t>Nos possibilités sont </w:t>
+      </w:r>
+      <w:r>
+        <w:t>donc :</w:t>
+      </w:r>
+      <w:r>
+        <w:t xml:space="preserve"> </w:t>
       </w:r>
     </w:p>
     <w:p>
@@ -205,30 +219,6 @@
     </w:p>
     <w:p>
       <w:pPr>
-        <w:pStyle w:val="Titre3"/>
-      </w:pPr>
-      <w:r>
-        <w:t>Client Lourd :</w:t>
-      </w:r>
-    </w:p>
-    <w:p/>
-    <w:p>
-      <w:pPr>
-        <w:rPr>
-          <w:b/>
-          <w:u w:val="single"/>
-        </w:rPr>
-      </w:pPr>
-      <w:r>
-        <w:rPr>
-          <w:b/>
-          <w:u w:val="single"/>
-        </w:rPr>
-        <w:t xml:space="preserve">Avantages : </w:t>
-      </w:r>
-    </w:p>
-    <w:p>
-      <w:pPr>
         <w:pStyle w:val="Paragraphedeliste"/>
         <w:numPr>
           <w:ilvl w:val="0"/>
@@ -237,7 +227,31 @@
         <w:spacing w:after="200" w:line="276" w:lineRule="auto"/>
       </w:pPr>
       <w:r>
-        <w:t>Un seul langage client et serveur</w:t>
+        <w:t>Ne permet pas le hors connexion.</w:t>
+      </w:r>
+    </w:p>
+    <w:p>
+      <w:pPr>
+        <w:pStyle w:val="Titre3"/>
+      </w:pPr>
+      <w:r>
+        <w:t>Client Lourd :</w:t>
+      </w:r>
+    </w:p>
+    <w:p/>
+    <w:p>
+      <w:pPr>
+        <w:rPr>
+          <w:b/>
+          <w:u w:val="single"/>
+        </w:rPr>
+      </w:pPr>
+      <w:r>
+        <w:rPr>
+          <w:b/>
+          <w:u w:val="single"/>
+        </w:rPr>
+        <w:t xml:space="preserve">Avantages : </w:t>
       </w:r>
     </w:p>
     <w:p>
@@ -250,7 +264,10 @@
         <w:spacing w:after="200" w:line="276" w:lineRule="auto"/>
       </w:pPr>
       <w:r>
-        <w:t>Communication avec le serveur simplifié</w:t>
+        <w:t xml:space="preserve">Un seul langage </w:t>
+      </w:r>
+      <w:r>
+        <w:t>pour les parties client et serveur</w:t>
       </w:r>
     </w:p>
     <w:p>
@@ -263,22 +280,7 @@
         <w:spacing w:after="200" w:line="276" w:lineRule="auto"/>
       </w:pPr>
       <w:r>
-        <w:t>Peut évoluer en client riche pour minimiser les problèmes de déploiement et de maintenance</w:t>
-      </w:r>
-    </w:p>
-    <w:p>
-      <w:pPr>
-        <w:rPr>
-          <w:b/>
-          <w:u w:val="single"/>
-        </w:rPr>
-      </w:pPr>
-      <w:r>
-        <w:rPr>
-          <w:b/>
-          <w:u w:val="single"/>
-        </w:rPr>
-        <w:t>Inconvénients :</w:t>
+        <w:t xml:space="preserve">Interaction avec le serveur simplifié. </w:t>
       </w:r>
     </w:p>
     <w:p>
@@ -291,7 +293,22 @@
         <w:spacing w:after="200" w:line="276" w:lineRule="auto"/>
       </w:pPr>
       <w:r>
-        <w:t>Déploiement plus lourd</w:t>
+        <w:t xml:space="preserve">Hors connexion possible. </w:t>
+      </w:r>
+    </w:p>
+    <w:p>
+      <w:pPr>
+        <w:rPr>
+          <w:b/>
+          <w:u w:val="single"/>
+        </w:rPr>
+      </w:pPr>
+      <w:r>
+        <w:rPr>
+          <w:b/>
+          <w:u w:val="single"/>
+        </w:rPr>
+        <w:t>Inconvénients :</w:t>
       </w:r>
     </w:p>
     <w:p>
@@ -304,7 +321,7 @@
         <w:spacing w:after="200" w:line="276" w:lineRule="auto"/>
       </w:pPr>
       <w:r>
-        <w:t>Maintenance et Mises à jour plus lourdes</w:t>
+        <w:t>Déploiement plus lourd</w:t>
       </w:r>
     </w:p>
     <w:p>
@@ -317,13 +334,7 @@
         <w:spacing w:after="200" w:line="276" w:lineRule="auto"/>
       </w:pPr>
       <w:r>
-        <w:t xml:space="preserve">Sécurité et </w:t>
-      </w:r>
-      <w:r>
-        <w:t>sauvegardes dépendantes</w:t>
-      </w:r>
-      <w:r>
-        <w:t xml:space="preserve"> du poste client</w:t>
+        <w:t>Maintenance et Mises à jour plus lourdes</w:t>
       </w:r>
     </w:p>
     <w:p>
@@ -336,7 +347,50 @@
         <w:spacing w:after="200" w:line="276" w:lineRule="auto"/>
       </w:pPr>
       <w:r>
+        <w:t xml:space="preserve">Sécurité et </w:t>
+      </w:r>
+      <w:r>
+        <w:t>sauvegardes dépendantes</w:t>
+      </w:r>
+      <w:r>
+        <w:t xml:space="preserve"> du poste client</w:t>
+      </w:r>
+    </w:p>
+    <w:p>
+      <w:pPr>
+        <w:pStyle w:val="Paragraphedeliste"/>
+        <w:numPr>
+          <w:ilvl w:val="0"/>
+          <w:numId w:val="3"/>
+        </w:numPr>
+        <w:spacing w:after="200" w:line="276" w:lineRule="auto"/>
+      </w:pPr>
+      <w:r>
         <w:t>Performances en baisse si trop nombreux utilisateurs</w:t>
+      </w:r>
+      <w:r>
+        <w:t xml:space="preserve">. </w:t>
+      </w:r>
+    </w:p>
+    <w:p>
+      <w:pPr>
+        <w:pStyle w:val="Paragraphedeliste"/>
+        <w:numPr>
+          <w:ilvl w:val="0"/>
+          <w:numId w:val="3"/>
+        </w:numPr>
+        <w:spacing w:after="200" w:line="276" w:lineRule="auto"/>
+      </w:pPr>
+      <w:r>
+        <w:t xml:space="preserve">Formation de l’équipe a la création de client </w:t>
+      </w:r>
+      <w:proofErr w:type="spellStart"/>
+      <w:r>
+        <w:t>lourd.</w:t>
+      </w:r>
+      <w:proofErr w:type="spellEnd"/>
+      <w:r>
+        <w:t xml:space="preserve"> </w:t>
       </w:r>
     </w:p>
     <w:p/>
@@ -347,53 +401,15 @@
         <w:pStyle w:val="Titre3"/>
       </w:pPr>
       <w:r>
-        <w:lastRenderedPageBreak/>
         <w:t>Conclusion</w:t>
       </w:r>
     </w:p>
     <w:p/>
     <w:p>
       <w:r>
-        <w:t xml:space="preserve">Notre équipe a décidé de s’orienter vers un client léger : </w:t>
-      </w:r>
-    </w:p>
-    <w:p>
-      <w:pPr>
-        <w:pStyle w:val="Paragraphedeliste"/>
-        <w:numPr>
-          <w:ilvl w:val="0"/>
-          <w:numId w:val="7"/>
-        </w:numPr>
-      </w:pPr>
-      <w:r>
-        <w:t xml:space="preserve">Déploiement simplifié. </w:t>
-      </w:r>
-    </w:p>
-    <w:p>
-      <w:pPr>
-        <w:pStyle w:val="Paragraphedeliste"/>
-        <w:numPr>
-          <w:ilvl w:val="0"/>
-          <w:numId w:val="7"/>
-        </w:numPr>
-      </w:pPr>
-      <w:r>
-        <w:t xml:space="preserve">Utilisable tablette et ordinateur. </w:t>
-      </w:r>
-    </w:p>
-    <w:p>
-      <w:pPr>
-        <w:pStyle w:val="Paragraphedeliste"/>
-        <w:numPr>
-          <w:ilvl w:val="0"/>
-          <w:numId w:val="7"/>
-        </w:numPr>
-      </w:pPr>
-      <w:r>
-        <w:t xml:space="preserve">Connaissance de l’équipe. </w:t>
-      </w:r>
-    </w:p>
-    <w:p/>
+        <w:t xml:space="preserve">L’obligation d’une utilisation hors connexion de l’application nous impose le choix d’un client lourd. </w:t>
+      </w:r>
+    </w:p>
     <w:p>
       <w:pPr>
         <w:pStyle w:val="Titre2"/>
@@ -432,14 +448,67 @@
     <w:p/>
     <w:p>
       <w:r>
+        <w:t>Pour un client lourd tel que l’application que nous allons réaliser durant le p</w:t>
+      </w:r>
+      <w:bookmarkStart w:id="0" w:name="_GoBack"/>
+      <w:bookmarkEnd w:id="0"/>
+      <w:r>
+        <w:t xml:space="preserve">rojet MADERA, </w:t>
+      </w:r>
+      <w:r>
+        <w:t xml:space="preserve">deux langages sortent du lot.  </w:t>
+      </w:r>
+    </w:p>
+    <w:p>
+      <w:pPr>
+        <w:spacing w:after="0" w:line="240" w:lineRule="auto"/>
         <w:rPr>
+          <w:rFonts w:ascii="Times New Roman" w:eastAsia="Times New Roman" w:hAnsi="Times New Roman" w:cs="Times New Roman"/>
+          <w:sz w:val="24"/>
+          <w:szCs w:val="24"/>
+          <w:lang w:eastAsia="fr-FR"/>
+        </w:rPr>
+      </w:pPr>
+      <w:r>
+        <w:rPr>
+          <w:rFonts w:ascii="Times New Roman" w:eastAsia="Times New Roman" w:hAnsi="Times New Roman" w:cs="Times New Roman"/>
+          <w:sz w:val="24"/>
+          <w:szCs w:val="24"/>
+          <w:lang w:eastAsia="fr-FR"/>
+        </w:rPr>
+        <w:fldChar w:fldCharType="begin"/>
+      </w:r>
+      <w:r>
+        <w:rPr>
+          <w:rFonts w:ascii="Times New Roman" w:eastAsia="Times New Roman" w:hAnsi="Times New Roman" w:cs="Times New Roman"/>
+          <w:sz w:val="24"/>
+          <w:szCs w:val="24"/>
+          <w:lang w:eastAsia="fr-FR"/>
+        </w:rPr>
+        <w:instrText xml:space="preserve"> INCLUDEPICTURE "http://adaptabiz.com/wp-content/uploads/2018/04/C-vs-Java.jpg" \* MERGEFORMATINET </w:instrText>
+      </w:r>
+      <w:r>
+        <w:rPr>
+          <w:rFonts w:ascii="Times New Roman" w:eastAsia="Times New Roman" w:hAnsi="Times New Roman" w:cs="Times New Roman"/>
+          <w:sz w:val="24"/>
+          <w:szCs w:val="24"/>
+          <w:lang w:eastAsia="fr-FR"/>
+        </w:rPr>
+        <w:fldChar w:fldCharType="separate"/>
+      </w:r>
+      <w:r>
+        <w:rPr>
+          <w:rFonts w:ascii="Times New Roman" w:eastAsia="Times New Roman" w:hAnsi="Times New Roman" w:cs="Times New Roman"/>
           <w:noProof/>
+          <w:sz w:val="24"/>
+          <w:szCs w:val="24"/>
+          <w:lang w:eastAsia="fr-FR"/>
         </w:rPr>
         <w:drawing>
-          <wp:inline distT="0" distB="0" distL="0" distR="0" wp14:anchorId="611D9F0B" wp14:editId="69CB6028">
-            <wp:extent cx="4640580" cy="2332056"/>
-            <wp:effectExtent l="0" t="0" r="7620" b="0"/>
-            <wp:docPr id="3" name="Image 3" descr="RÃ©sultat de recherche d'images pour &quot;laravel vs symfony&quot;"/>
+          <wp:inline distT="0" distB="0" distL="0" distR="0" wp14:anchorId="1E7C8CA6" wp14:editId="2783D5DD">
+            <wp:extent cx="5760720" cy="2160270"/>
+            <wp:effectExtent l="0" t="0" r="5080" b="0"/>
+            <wp:docPr id="6" name="Image 6" descr="RÃ©sultat de recherche d'images pour &quot;c# vs java&quot;"/>
             <wp:cNvGraphicFramePr>
               <a:graphicFrameLocks xmlns:a="http://schemas.openxmlformats.org/drawingml/2006/main" noChangeAspect="1"/>
             </wp:cNvGraphicFramePr>
@@ -447,7 +516,7 @@
               <a:graphicData uri="http://schemas.openxmlformats.org/drawingml/2006/picture">
                 <pic:pic xmlns:pic="http://schemas.openxmlformats.org/drawingml/2006/picture">
                   <pic:nvPicPr>
-                    <pic:cNvPr id="0" name="Picture 5" descr="RÃ©sultat de recherche d'images pour &quot;laravel vs symfony&quot;"/>
+                    <pic:cNvPr id="0" name="Picture 1" descr="RÃ©sultat de recherche d'images pour &quot;c# vs java&quot;"/>
                     <pic:cNvPicPr>
                       <a:picLocks noChangeAspect="1" noChangeArrowheads="1"/>
                     </pic:cNvPicPr>
@@ -468,7 +537,7 @@
                   <pic:spPr bwMode="auto">
                     <a:xfrm>
                       <a:off x="0" y="0"/>
-                      <a:ext cx="4672212" cy="2347952"/>
+                      <a:ext cx="5760720" cy="2160270"/>
                     </a:xfrm>
                     <a:prstGeom prst="rect">
                       <a:avLst/>
@@ -484,193 +553,158 @@
           </wp:inline>
         </w:drawing>
       </w:r>
-    </w:p>
-    <w:p>
-      <w:r>
-        <w:t>Les deux Framework apportant les mêmes possibilités</w:t>
-      </w:r>
-      <w:r>
-        <w:t xml:space="preserve">, nous nous sommes penchés pour Symfony, Tout simplement parce que les membres de l’équipe en avaient une bien meilleure connaissance. </w:t>
-      </w:r>
-    </w:p>
-    <w:p>
-      <w:r>
-        <w:t xml:space="preserve">Nous réaliserons donc le client léger avec le Framework Symfony combiné a </w:t>
-      </w:r>
-      <w:proofErr w:type="spellStart"/>
-      <w:r>
-        <w:t>Twig</w:t>
-      </w:r>
-      <w:proofErr w:type="spellEnd"/>
-      <w:r>
-        <w:t xml:space="preserve"> pour la partie graphique du développement. </w:t>
-      </w:r>
-    </w:p>
-    <w:p>
       <w:r>
         <w:rPr>
-          <w:noProof/>
+          <w:rFonts w:ascii="Times New Roman" w:eastAsia="Times New Roman" w:hAnsi="Times New Roman" w:cs="Times New Roman"/>
+          <w:sz w:val="24"/>
+          <w:szCs w:val="24"/>
+          <w:lang w:eastAsia="fr-FR"/>
         </w:rPr>
-        <w:drawing>
-          <wp:inline distT="0" distB="0" distL="0" distR="0" wp14:anchorId="1093F4D0" wp14:editId="6B33173E">
-            <wp:extent cx="4290060" cy="2413159"/>
-            <wp:effectExtent l="0" t="0" r="0" b="6350"/>
-            <wp:docPr id="2" name="Image 2" descr="RÃ©sultat de recherche d'images pour &quot;twig symfony&quot;"/>
-            <wp:cNvGraphicFramePr>
-              <a:graphicFrameLocks xmlns:a="http://schemas.openxmlformats.org/drawingml/2006/main" noChangeAspect="1"/>
-            </wp:cNvGraphicFramePr>
-            <a:graphic xmlns:a="http://schemas.openxmlformats.org/drawingml/2006/main">
-              <a:graphicData uri="http://schemas.openxmlformats.org/drawingml/2006/picture">
-                <pic:pic xmlns:pic="http://schemas.openxmlformats.org/drawingml/2006/picture">
-                  <pic:nvPicPr>
-                    <pic:cNvPr id="0" name="Picture 3" descr="RÃ©sultat de recherche d'images pour &quot;twig symfony&quot;"/>
-                    <pic:cNvPicPr>
-                      <a:picLocks noChangeAspect="1" noChangeArrowheads="1"/>
-                    </pic:cNvPicPr>
-                  </pic:nvPicPr>
-                  <pic:blipFill>
-                    <a:blip r:embed="rId6" cstate="print">
-                      <a:extLst>
-                        <a:ext uri="{28A0092B-C50C-407E-A947-70E740481C1C}">
-                          <a14:useLocalDpi xmlns:a14="http://schemas.microsoft.com/office/drawing/2010/main" val="0"/>
-                        </a:ext>
-                      </a:extLst>
-                    </a:blip>
-                    <a:srcRect/>
-                    <a:stretch>
-                      <a:fillRect/>
-                    </a:stretch>
-                  </pic:blipFill>
-                  <pic:spPr bwMode="auto">
-                    <a:xfrm>
-                      <a:off x="0" y="0"/>
-                      <a:ext cx="4299392" cy="2418408"/>
-                    </a:xfrm>
-                    <a:prstGeom prst="rect">
-                      <a:avLst/>
-                    </a:prstGeom>
-                    <a:noFill/>
-                    <a:ln>
-                      <a:noFill/>
-                    </a:ln>
-                  </pic:spPr>
-                </pic:pic>
-              </a:graphicData>
-            </a:graphic>
-          </wp:inline>
-        </w:drawing>
-      </w:r>
-    </w:p>
-    <w:p>
-      <w:r>
-        <w:t xml:space="preserve">De plus, Symfony possède une grande </w:t>
-      </w:r>
-      <w:r>
-        <w:t xml:space="preserve">communauté, </w:t>
-      </w:r>
-      <w:r>
-        <w:t>il nous sera</w:t>
-      </w:r>
-      <w:r>
-        <w:t xml:space="preserve"> aisé de trouver des éléments de réponse en cas de problème durant la réalisation du projet. </w:t>
+        <w:fldChar w:fldCharType="end"/>
+      </w:r>
+    </w:p>
+    <w:p/>
+    <w:p>
+      <w:r>
+        <w:t xml:space="preserve">Le langage Java et le C# sont très clairement similaires et leurs performances globales pour la réalisation d’un projet tel que celui-ci se rejoignent. </w:t>
+      </w:r>
+    </w:p>
+    <w:p>
+      <w:r>
+        <w:t xml:space="preserve">Notre principal facteur de décision pour nous est donc la connaissance du langage par les membres de l’équipe. </w:t>
+      </w:r>
+      <w:r>
+        <w:t xml:space="preserve">Notre équipe ne possède pas de membre ayant réalisé de client lourd C# ou Java par le passé. Il faudra donc se former sur le langage pour réaliser ce projet. </w:t>
+      </w:r>
+    </w:p>
+    <w:tbl>
+      <w:tblPr>
+        <w:tblStyle w:val="Grilledutableau"/>
+        <w:tblW w:w="0" w:type="auto"/>
+        <w:tblInd w:w="279" w:type="dxa"/>
+        <w:tblLook w:val="04A0" w:firstRow="1" w:lastRow="0" w:firstColumn="1" w:lastColumn="0" w:noHBand="0" w:noVBand="1"/>
+      </w:tblPr>
+      <w:tblGrid>
+        <w:gridCol w:w="2741"/>
+        <w:gridCol w:w="944"/>
+        <w:gridCol w:w="993"/>
+      </w:tblGrid>
+      <w:tr>
+        <w:tc>
+          <w:tcPr>
+            <w:tcW w:w="2741" w:type="dxa"/>
+          </w:tcPr>
+          <w:p/>
+        </w:tc>
+        <w:tc>
+          <w:tcPr>
+            <w:tcW w:w="944" w:type="dxa"/>
+          </w:tcPr>
+          <w:p>
+            <w:pPr>
+              <w:jc w:val="center"/>
+            </w:pPr>
+            <w:r>
+              <w:t>Java</w:t>
+            </w:r>
+          </w:p>
+        </w:tc>
+        <w:tc>
+          <w:tcPr>
+            <w:tcW w:w="993" w:type="dxa"/>
+          </w:tcPr>
+          <w:p>
+            <w:pPr>
+              <w:jc w:val="center"/>
+            </w:pPr>
+            <w:r>
+              <w:t>C#</w:t>
+            </w:r>
+          </w:p>
+        </w:tc>
+      </w:tr>
+      <w:tr>
+        <w:tc>
+          <w:tcPr>
+            <w:tcW w:w="2741" w:type="dxa"/>
+          </w:tcPr>
+          <w:p>
+            <w:pPr>
+              <w:jc w:val="center"/>
+            </w:pPr>
+            <w:r>
+              <w:t>Connaissance du langage</w:t>
+            </w:r>
+          </w:p>
+        </w:tc>
+        <w:tc>
+          <w:tcPr>
+            <w:tcW w:w="944" w:type="dxa"/>
+          </w:tcPr>
+          <w:p>
+            <w:pPr>
+              <w:jc w:val="center"/>
+            </w:pPr>
+            <w:r>
+              <w:t>1/10</w:t>
+            </w:r>
+          </w:p>
+        </w:tc>
+        <w:tc>
+          <w:tcPr>
+            <w:tcW w:w="993" w:type="dxa"/>
+          </w:tcPr>
+          <w:p>
+            <w:pPr>
+              <w:jc w:val="center"/>
+            </w:pPr>
+            <w:r>
+              <w:t>4/10</w:t>
+            </w:r>
+          </w:p>
+        </w:tc>
+      </w:tr>
+    </w:tbl>
+    <w:p/>
+    <w:p>
+      <w:r>
+        <w:t xml:space="preserve">Nous avons donc fait le choix du C# pour la réalisation de l’application. </w:t>
+      </w:r>
+    </w:p>
+    <w:p/>
+    <w:p>
+      <w:r>
+        <w:t xml:space="preserve">Pour l’interface graphique de notre application, </w:t>
+      </w:r>
+      <w:r>
+        <w:t xml:space="preserve">nous utiliserons XAML pour sa compatibilité avec le langage C#. Nous permettant de séparer les développements de l’équipe en deux parties. </w:t>
+      </w:r>
+    </w:p>
+    <w:p>
+      <w:r>
+        <w:t xml:space="preserve">L’une sur les traitements avec le serveur et la seconde sur la conception graphique de l’application. </w:t>
       </w:r>
     </w:p>
     <w:p/>
     <w:p/>
     <w:p>
-      <w:r>
-        <w:t>AJOUT ADMINLTE</w:t>
-      </w:r>
-    </w:p>
-    <w:p>
       <w:pPr>
         <w:pStyle w:val="Titre1"/>
       </w:pPr>
       <w:r>
+        <w:lastRenderedPageBreak/>
         <w:t xml:space="preserve">Logiciel de développement </w:t>
       </w:r>
     </w:p>
     <w:p/>
     <w:p>
       <w:r>
-        <w:t xml:space="preserve">Pour développer notre solution, nous utiliserons le logiciel </w:t>
-      </w:r>
-      <w:proofErr w:type="spellStart"/>
-      <w:r>
-        <w:t>PHPstorm</w:t>
-      </w:r>
-      <w:proofErr w:type="spellEnd"/>
-      <w:r>
-        <w:t xml:space="preserve">. Il est totalement adapté </w:t>
-      </w:r>
-      <w:proofErr w:type="gramStart"/>
-      <w:r>
-        <w:t>a</w:t>
-      </w:r>
-      <w:proofErr w:type="gramEnd"/>
-      <w:r>
-        <w:t xml:space="preserve"> un Framework MVC comme Symfony. </w:t>
-      </w:r>
-    </w:p>
-    <w:p>
-      <w:r>
-        <w:t>Ce logiciel est payant mais le groupe MADERA réalise tous ces développements depuis ce logiciel, notre équipe a donc à disposition ce logiciel sans cout supplémentaires pour le projet.</w:t>
-      </w:r>
-    </w:p>
-    <w:p/>
-    <w:p>
-      <w:r>
-        <w:rPr>
-          <w:noProof/>
-        </w:rPr>
-        <w:drawing>
-          <wp:inline distT="0" distB="0" distL="0" distR="0" wp14:anchorId="5FC48494" wp14:editId="7C045039">
-            <wp:extent cx="2019300" cy="2019300"/>
-            <wp:effectExtent l="0" t="0" r="0" b="0"/>
-            <wp:docPr id="4" name="Image 4" descr="RÃ©sultat de recherche d'images pour &quot;phpstorm logo&quot;"/>
-            <wp:cNvGraphicFramePr>
-              <a:graphicFrameLocks xmlns:a="http://schemas.openxmlformats.org/drawingml/2006/main" noChangeAspect="1"/>
-            </wp:cNvGraphicFramePr>
-            <a:graphic xmlns:a="http://schemas.openxmlformats.org/drawingml/2006/main">
-              <a:graphicData uri="http://schemas.openxmlformats.org/drawingml/2006/picture">
-                <pic:pic xmlns:pic="http://schemas.openxmlformats.org/drawingml/2006/picture">
-                  <pic:nvPicPr>
-                    <pic:cNvPr id="0" name="Picture 7" descr="RÃ©sultat de recherche d'images pour &quot;phpstorm logo&quot;"/>
-                    <pic:cNvPicPr>
-                      <a:picLocks noChangeAspect="1" noChangeArrowheads="1"/>
-                    </pic:cNvPicPr>
-                  </pic:nvPicPr>
-                  <pic:blipFill>
-                    <a:blip r:embed="rId7" cstate="print">
-                      <a:extLst>
-                        <a:ext uri="{28A0092B-C50C-407E-A947-70E740481C1C}">
-                          <a14:useLocalDpi xmlns:a14="http://schemas.microsoft.com/office/drawing/2010/main" val="0"/>
-                        </a:ext>
-                      </a:extLst>
-                    </a:blip>
-                    <a:srcRect/>
-                    <a:stretch>
-                      <a:fillRect/>
-                    </a:stretch>
-                  </pic:blipFill>
-                  <pic:spPr bwMode="auto">
-                    <a:xfrm>
-                      <a:off x="0" y="0"/>
-                      <a:ext cx="2019300" cy="2019300"/>
-                    </a:xfrm>
-                    <a:prstGeom prst="rect">
-                      <a:avLst/>
-                    </a:prstGeom>
-                    <a:noFill/>
-                    <a:ln>
-                      <a:noFill/>
-                    </a:ln>
-                  </pic:spPr>
-                </pic:pic>
-              </a:graphicData>
-            </a:graphic>
-          </wp:inline>
-        </w:drawing>
+        <w:t xml:space="preserve">Le logiciel de développement que nous avons choisis d’utiliser est Visual studio. Nous l’utiliserons car tous les projets de l’entreprises pour ce genre d’applicatif lourd est réalisé dessus. Nous avons donc les licences à disposition. </w:t>
+      </w:r>
+    </w:p>
+    <w:p>
+      <w:r>
+        <w:t xml:space="preserve">De plus il permet de générer des applications C#/XAML sans soucis. </w:t>
       </w:r>
     </w:p>
     <w:p>
@@ -772,7 +806,6 @@
         </w:numPr>
       </w:pPr>
       <w:r>
-        <w:lastRenderedPageBreak/>
         <w:t>Connexion et Sécurité</w:t>
       </w:r>
     </w:p>
@@ -805,6 +838,7 @@
         <w:rPr>
           <w:noProof/>
         </w:rPr>
+        <w:lastRenderedPageBreak/>
         <w:drawing>
           <wp:inline distT="0" distB="0" distL="0" distR="0" wp14:anchorId="5EDF8AE5" wp14:editId="53011981">
             <wp:extent cx="3688080" cy="1907866"/>
@@ -823,7 +857,7 @@
                     </pic:cNvPicPr>
                   </pic:nvPicPr>
                   <pic:blipFill>
-                    <a:blip r:embed="rId8" cstate="print">
+                    <a:blip r:embed="rId6" cstate="print">
                       <a:extLst>
                         <a:ext uri="{28A0092B-C50C-407E-A947-70E740481C1C}">
                           <a14:useLocalDpi xmlns:a14="http://schemas.microsoft.com/office/drawing/2010/main" val="0"/>
@@ -901,7 +935,7 @@
                     <pic:cNvPicPr/>
                   </pic:nvPicPr>
                   <pic:blipFill>
-                    <a:blip r:embed="rId9" cstate="print">
+                    <a:blip r:embed="rId7" cstate="print">
                       <a:extLst>
                         <a:ext uri="{28A0092B-C50C-407E-A947-70E740481C1C}">
                           <a14:useLocalDpi xmlns:a14="http://schemas.microsoft.com/office/drawing/2010/main" val="0"/>
@@ -927,8 +961,6 @@
           </wp:inline>
         </w:drawing>
       </w:r>
-      <w:bookmarkStart w:id="0" w:name="_GoBack"/>
-      <w:bookmarkEnd w:id="0"/>
     </w:p>
     <w:sectPr>
       <w:pgSz w:w="11906" w:h="16838"/>
@@ -2557,6 +2589,25 @@
       <w:shd w:val="clear" w:color="auto" w:fill="E1DFDD"/>
     </w:rPr>
   </w:style>
+  <w:style w:type="table" w:styleId="Grilledutableau">
+    <w:name w:val="Table Grid"/>
+    <w:basedOn w:val="TableauNormal"/>
+    <w:uiPriority w:val="39"/>
+    <w:rsid w:val="00D9410C"/>
+    <w:pPr>
+      <w:spacing w:after="0" w:line="240" w:lineRule="auto"/>
+    </w:pPr>
+    <w:tblPr>
+      <w:tblBorders>
+        <w:top w:val="single" w:sz="4" w:space="0" w:color="auto"/>
+        <w:left w:val="single" w:sz="4" w:space="0" w:color="auto"/>
+        <w:bottom w:val="single" w:sz="4" w:space="0" w:color="auto"/>
+        <w:right w:val="single" w:sz="4" w:space="0" w:color="auto"/>
+        <w:insideH w:val="single" w:sz="4" w:space="0" w:color="auto"/>
+        <w:insideV w:val="single" w:sz="4" w:space="0" w:color="auto"/>
+      </w:tblBorders>
+    </w:tblPr>
+  </w:style>
 </w:styles>
 </file>
 

</xml_diff>

<commit_message>
Ajout diapo + modif doc.
</commit_message>
<xml_diff>
--- a/LIVRABLE-2/Choix technique de développement.docx
+++ b/LIVRABLE-2/Choix technique de développement.docx
@@ -116,6 +116,8 @@
       <w:r>
         <w:t xml:space="preserve">Accessibilité. </w:t>
       </w:r>
+      <w:bookmarkStart w:id="0" w:name="_GoBack"/>
+      <w:bookmarkEnd w:id="0"/>
     </w:p>
     <w:p>
       <w:pPr>
@@ -225,8 +227,16 @@
           <w:numId w:val="3"/>
         </w:numPr>
         <w:spacing w:after="200" w:line="276" w:lineRule="auto"/>
-      </w:pPr>
-      <w:r>
+        <w:rPr>
+          <w:b/>
+          <w:bCs/>
+        </w:rPr>
+      </w:pPr>
+      <w:r>
+        <w:rPr>
+          <w:b/>
+          <w:bCs/>
+        </w:rPr>
         <w:t>Ne permet pas le hors connexion.</w:t>
       </w:r>
     </w:p>
@@ -291,8 +301,16 @@
           <w:numId w:val="3"/>
         </w:numPr>
         <w:spacing w:after="200" w:line="276" w:lineRule="auto"/>
-      </w:pPr>
-      <w:r>
+        <w:rPr>
+          <w:b/>
+          <w:bCs/>
+        </w:rPr>
+      </w:pPr>
+      <w:r>
+        <w:rPr>
+          <w:b/>
+          <w:bCs/>
+        </w:rPr>
         <w:t xml:space="preserve">Hors connexion possible. </w:t>
       </w:r>
     </w:p>
@@ -382,15 +400,7 @@
         <w:spacing w:after="200" w:line="276" w:lineRule="auto"/>
       </w:pPr>
       <w:r>
-        <w:t xml:space="preserve">Formation de l’équipe a la création de client </w:t>
-      </w:r>
-      <w:proofErr w:type="spellStart"/>
-      <w:r>
-        <w:t>lourd.</w:t>
-      </w:r>
-      <w:proofErr w:type="spellEnd"/>
-      <w:r>
-        <w:t xml:space="preserve"> </w:t>
+        <w:t xml:space="preserve">Formation de l’équipe a la création de client lourd. </w:t>
       </w:r>
     </w:p>
     <w:p/>
@@ -448,15 +458,7 @@
     <w:p/>
     <w:p>
       <w:r>
-        <w:t>Pour un client lourd tel que l’application que nous allons réaliser durant le p</w:t>
-      </w:r>
-      <w:bookmarkStart w:id="0" w:name="_GoBack"/>
-      <w:bookmarkEnd w:id="0"/>
-      <w:r>
-        <w:t xml:space="preserve">rojet MADERA, </w:t>
-      </w:r>
-      <w:r>
-        <w:t xml:space="preserve">deux langages sortent du lot.  </w:t>
+        <w:t xml:space="preserve">Pour un client lourd tel que l’application que nous allons réaliser durant le projet MADERA, deux langages sortent du lot.  </w:t>
       </w:r>
     </w:p>
     <w:p>
@@ -569,6 +571,97 @@
         <w:t xml:space="preserve">Le langage Java et le C# sont très clairement similaires et leurs performances globales pour la réalisation d’un projet tel que celui-ci se rejoignent. </w:t>
       </w:r>
     </w:p>
+    <w:p/>
+    <w:p>
+      <w:r>
+        <w:t>Java et C# partagent un ensemble de fonctionnalités communes :</w:t>
+      </w:r>
+    </w:p>
+    <w:p>
+      <w:pPr>
+        <w:pStyle w:val="Paragraphedeliste"/>
+        <w:numPr>
+          <w:ilvl w:val="0"/>
+          <w:numId w:val="8"/>
+        </w:numPr>
+      </w:pPr>
+      <w:r>
+        <w:t>Compilation dans un langage intermédiaire indépendant de la machine et exécution dans un environnement dédié (une machine virtuelle)</w:t>
+      </w:r>
+    </w:p>
+    <w:p>
+      <w:pPr>
+        <w:pStyle w:val="Paragraphedeliste"/>
+        <w:numPr>
+          <w:ilvl w:val="0"/>
+          <w:numId w:val="8"/>
+        </w:numPr>
+      </w:pPr>
+      <w:r>
+        <w:t>Gestion automatique de la mémoire grâce à un ramasse-miettes</w:t>
+      </w:r>
+    </w:p>
+    <w:p>
+      <w:pPr>
+        <w:pStyle w:val="Paragraphedeliste"/>
+        <w:numPr>
+          <w:ilvl w:val="0"/>
+          <w:numId w:val="8"/>
+        </w:numPr>
+      </w:pPr>
+      <w:r>
+        <w:t>Introspection pour manipuler dynamiquement les objets</w:t>
+      </w:r>
+    </w:p>
+    <w:p>
+      <w:pPr>
+        <w:pStyle w:val="Paragraphedeliste"/>
+        <w:numPr>
+          <w:ilvl w:val="0"/>
+          <w:numId w:val="8"/>
+        </w:numPr>
+      </w:pPr>
+      <w:r>
+        <w:t>Toutes les classes héritent d'une même classe (Object) et sont allouées sur le tas</w:t>
+      </w:r>
+    </w:p>
+    <w:p>
+      <w:pPr>
+        <w:pStyle w:val="Paragraphedeliste"/>
+        <w:numPr>
+          <w:ilvl w:val="0"/>
+          <w:numId w:val="8"/>
+        </w:numPr>
+      </w:pPr>
+      <w:r>
+        <w:t>Pas de support de l'héritage multiple mais utilisation d'interfaces</w:t>
+      </w:r>
+    </w:p>
+    <w:p>
+      <w:pPr>
+        <w:pStyle w:val="Paragraphedeliste"/>
+        <w:numPr>
+          <w:ilvl w:val="0"/>
+          <w:numId w:val="8"/>
+        </w:numPr>
+      </w:pPr>
+      <w:r>
+        <w:t>Tout doit être encapsulé dans une classe : il n'existe pas de fonctions ou constantes globales</w:t>
+      </w:r>
+    </w:p>
+    <w:p>
+      <w:pPr>
+        <w:pStyle w:val="Paragraphedeliste"/>
+        <w:numPr>
+          <w:ilvl w:val="0"/>
+          <w:numId w:val="8"/>
+        </w:numPr>
+      </w:pPr>
+      <w:r>
+        <w:t>Gestion des erreurs grâce aux exceptions</w:t>
+      </w:r>
+    </w:p>
+    <w:p/>
     <w:p>
       <w:r>
         <w:t xml:space="preserve">Notre principal facteur de décision pour nous est donc la connaissance du langage par les membres de l’équipe. </w:t>
@@ -667,7 +760,17 @@
     </w:tbl>
     <w:p/>
     <w:p>
-      <w:r>
+      <w:pPr>
+        <w:rPr>
+          <w:b/>
+          <w:bCs/>
+        </w:rPr>
+      </w:pPr>
+      <w:r>
+        <w:rPr>
+          <w:b/>
+          <w:bCs/>
+        </w:rPr>
         <w:t xml:space="preserve">Nous avons donc fait le choix du C# pour la réalisation de l’application. </w:t>
       </w:r>
     </w:p>
@@ -685,28 +788,131 @@
         <w:t xml:space="preserve">L’une sur les traitements avec le serveur et la seconde sur la conception graphique de l’application. </w:t>
       </w:r>
     </w:p>
+    <w:p>
+      <w:pPr>
+        <w:pStyle w:val="Titre1"/>
+      </w:pPr>
+      <w:r>
+        <w:t xml:space="preserve">Logiciel de développement </w:t>
+      </w:r>
+    </w:p>
     <w:p/>
+    <w:p>
+      <w:r>
+        <w:t xml:space="preserve">Le logiciel de développement que nous avons choisis d’utiliser est Visual studio. Nous l’utiliserons car tous les projets de l’entreprises pour ce genre d’applicatif lourd est réalisé dessus. Nous avons donc les licences à disposition. </w:t>
+      </w:r>
+    </w:p>
+    <w:p>
+      <w:r>
+        <w:t xml:space="preserve">De plus il permet de générer des applications C#/XAML sans soucis. </w:t>
+      </w:r>
+    </w:p>
     <w:p/>
     <w:p>
       <w:pPr>
-        <w:pStyle w:val="Titre1"/>
-      </w:pPr>
-      <w:r>
-        <w:lastRenderedPageBreak/>
-        <w:t xml:space="preserve">Logiciel de développement </w:t>
+        <w:spacing w:after="0" w:line="240" w:lineRule="auto"/>
+        <w:rPr>
+          <w:rFonts w:ascii="Times New Roman" w:eastAsia="Times New Roman" w:hAnsi="Times New Roman" w:cs="Times New Roman"/>
+          <w:sz w:val="24"/>
+          <w:szCs w:val="24"/>
+          <w:lang w:eastAsia="fr-FR"/>
+        </w:rPr>
+      </w:pPr>
+      <w:r>
+        <w:rPr>
+          <w:rFonts w:ascii="Times New Roman" w:eastAsia="Times New Roman" w:hAnsi="Times New Roman" w:cs="Times New Roman"/>
+          <w:sz w:val="24"/>
+          <w:szCs w:val="24"/>
+          <w:lang w:eastAsia="fr-FR"/>
+        </w:rPr>
+        <w:fldChar w:fldCharType="begin"/>
+      </w:r>
+      <w:r>
+        <w:rPr>
+          <w:rFonts w:ascii="Times New Roman" w:eastAsia="Times New Roman" w:hAnsi="Times New Roman" w:cs="Times New Roman"/>
+          <w:sz w:val="24"/>
+          <w:szCs w:val="24"/>
+          <w:lang w:eastAsia="fr-FR"/>
+        </w:rPr>
+        <w:instrText xml:space="preserve"> INCLUDEPICTURE "https://3er1viui9wo30pkxh1v2nh4w-wpengine.netdna-ssl.com/wp-content/uploads/2017/03/VS_v_rgb_Purp526.png" \* MERGEFORMATINET </w:instrText>
+      </w:r>
+      <w:r>
+        <w:rPr>
+          <w:rFonts w:ascii="Times New Roman" w:eastAsia="Times New Roman" w:hAnsi="Times New Roman" w:cs="Times New Roman"/>
+          <w:sz w:val="24"/>
+          <w:szCs w:val="24"/>
+          <w:lang w:eastAsia="fr-FR"/>
+        </w:rPr>
+        <w:fldChar w:fldCharType="separate"/>
+      </w:r>
+      <w:r>
+        <w:rPr>
+          <w:rFonts w:ascii="Times New Roman" w:eastAsia="Times New Roman" w:hAnsi="Times New Roman" w:cs="Times New Roman"/>
+          <w:noProof/>
+          <w:sz w:val="24"/>
+          <w:szCs w:val="24"/>
+          <w:lang w:eastAsia="fr-FR"/>
+        </w:rPr>
+        <w:drawing>
+          <wp:inline distT="0" distB="0" distL="0" distR="0" wp14:anchorId="79559689" wp14:editId="57670F32">
+            <wp:extent cx="3623733" cy="1799484"/>
+            <wp:effectExtent l="0" t="0" r="0" b="0"/>
+            <wp:docPr id="2" name="Image 2" descr="RÃ©sultat de recherche d'images pour &quot;visual studio logo&quot;"/>
+            <wp:cNvGraphicFramePr>
+              <a:graphicFrameLocks xmlns:a="http://schemas.openxmlformats.org/drawingml/2006/main" noChangeAspect="1"/>
+            </wp:cNvGraphicFramePr>
+            <a:graphic xmlns:a="http://schemas.openxmlformats.org/drawingml/2006/main">
+              <a:graphicData uri="http://schemas.openxmlformats.org/drawingml/2006/picture">
+                <pic:pic xmlns:pic="http://schemas.openxmlformats.org/drawingml/2006/picture">
+                  <pic:nvPicPr>
+                    <pic:cNvPr id="0" name="Picture 1" descr="RÃ©sultat de recherche d'images pour &quot;visual studio logo&quot;"/>
+                    <pic:cNvPicPr>
+                      <a:picLocks noChangeAspect="1" noChangeArrowheads="1"/>
+                    </pic:cNvPicPr>
+                  </pic:nvPicPr>
+                  <pic:blipFill>
+                    <a:blip r:embed="rId6" cstate="print">
+                      <a:extLst>
+                        <a:ext uri="{28A0092B-C50C-407E-A947-70E740481C1C}">
+                          <a14:useLocalDpi xmlns:a14="http://schemas.microsoft.com/office/drawing/2010/main" val="0"/>
+                        </a:ext>
+                      </a:extLst>
+                    </a:blip>
+                    <a:srcRect/>
+                    <a:stretch>
+                      <a:fillRect/>
+                    </a:stretch>
+                  </pic:blipFill>
+                  <pic:spPr bwMode="auto">
+                    <a:xfrm>
+                      <a:off x="0" y="0"/>
+                      <a:ext cx="3638692" cy="1806912"/>
+                    </a:xfrm>
+                    <a:prstGeom prst="rect">
+                      <a:avLst/>
+                    </a:prstGeom>
+                    <a:noFill/>
+                    <a:ln>
+                      <a:noFill/>
+                    </a:ln>
+                  </pic:spPr>
+                </pic:pic>
+              </a:graphicData>
+            </a:graphic>
+          </wp:inline>
+        </w:drawing>
+      </w:r>
+      <w:r>
+        <w:rPr>
+          <w:rFonts w:ascii="Times New Roman" w:eastAsia="Times New Roman" w:hAnsi="Times New Roman" w:cs="Times New Roman"/>
+          <w:sz w:val="24"/>
+          <w:szCs w:val="24"/>
+          <w:lang w:eastAsia="fr-FR"/>
+        </w:rPr>
+        <w:fldChar w:fldCharType="end"/>
       </w:r>
     </w:p>
     <w:p/>
-    <w:p>
-      <w:r>
-        <w:t xml:space="preserve">Le logiciel de développement que nous avons choisis d’utiliser est Visual studio. Nous l’utiliserons car tous les projets de l’entreprises pour ce genre d’applicatif lourd est réalisé dessus. Nous avons donc les licences à disposition. </w:t>
-      </w:r>
-    </w:p>
-    <w:p>
-      <w:r>
-        <w:t xml:space="preserve">De plus il permet de générer des applications C#/XAML sans soucis. </w:t>
-      </w:r>
-    </w:p>
     <w:p>
       <w:pPr>
         <w:pStyle w:val="Titre1"/>
@@ -770,6 +976,7 @@
         </w:numPr>
       </w:pPr>
       <w:r>
+        <w:lastRenderedPageBreak/>
         <w:t>Facile à utiliser</w:t>
       </w:r>
     </w:p>
@@ -838,7 +1045,6 @@
         <w:rPr>
           <w:noProof/>
         </w:rPr>
-        <w:lastRenderedPageBreak/>
         <w:drawing>
           <wp:inline distT="0" distB="0" distL="0" distR="0" wp14:anchorId="5EDF8AE5" wp14:editId="53011981">
             <wp:extent cx="3688080" cy="1907866"/>
@@ -857,7 +1063,7 @@
                     </pic:cNvPicPr>
                   </pic:nvPicPr>
                   <pic:blipFill>
-                    <a:blip r:embed="rId6" cstate="print">
+                    <a:blip r:embed="rId7" cstate="print">
                       <a:extLst>
                         <a:ext uri="{28A0092B-C50C-407E-A947-70E740481C1C}">
                           <a14:useLocalDpi xmlns:a14="http://schemas.microsoft.com/office/drawing/2010/main" val="0"/>
@@ -919,6 +1125,7 @@
         <w:rPr>
           <w:noProof/>
         </w:rPr>
+        <w:lastRenderedPageBreak/>
         <w:drawing>
           <wp:inline distT="0" distB="0" distL="0" distR="0" wp14:anchorId="19AD2FAB" wp14:editId="3AA14244">
             <wp:extent cx="5057775" cy="1982523"/>
@@ -935,7 +1142,7 @@
                     <pic:cNvPicPr/>
                   </pic:nvPicPr>
                   <pic:blipFill>
-                    <a:blip r:embed="rId7" cstate="print">
+                    <a:blip r:embed="rId8" cstate="print">
                       <a:extLst>
                         <a:ext uri="{28A0092B-C50C-407E-A947-70E740481C1C}">
                           <a14:useLocalDpi xmlns:a14="http://schemas.microsoft.com/office/drawing/2010/main" val="0"/>
@@ -1313,6 +1520,119 @@
     </w:lvl>
   </w:abstractNum>
   <w:abstractNum w:abstractNumId="3" w15:restartNumberingAfterBreak="0">
+    <w:nsid w:val="4BA550B9"/>
+    <w:multiLevelType w:val="hybridMultilevel"/>
+    <w:tmpl w:val="19AC409C"/>
+    <w:lvl w:ilvl="0" w:tplc="040C0001">
+      <w:start w:val="1"/>
+      <w:numFmt w:val="bullet"/>
+      <w:lvlText w:val=""/>
+      <w:lvlJc w:val="left"/>
+      <w:pPr>
+        <w:ind w:left="720" w:hanging="360"/>
+      </w:pPr>
+      <w:rPr>
+        <w:rFonts w:ascii="Symbol" w:hAnsi="Symbol" w:hint="default"/>
+      </w:rPr>
+    </w:lvl>
+    <w:lvl w:ilvl="1" w:tplc="040C0003" w:tentative="1">
+      <w:start w:val="1"/>
+      <w:numFmt w:val="bullet"/>
+      <w:lvlText w:val="o"/>
+      <w:lvlJc w:val="left"/>
+      <w:pPr>
+        <w:ind w:left="1440" w:hanging="360"/>
+      </w:pPr>
+      <w:rPr>
+        <w:rFonts w:ascii="Courier New" w:hAnsi="Courier New" w:cs="Courier New" w:hint="default"/>
+      </w:rPr>
+    </w:lvl>
+    <w:lvl w:ilvl="2" w:tplc="040C0005" w:tentative="1">
+      <w:start w:val="1"/>
+      <w:numFmt w:val="bullet"/>
+      <w:lvlText w:val=""/>
+      <w:lvlJc w:val="left"/>
+      <w:pPr>
+        <w:ind w:left="2160" w:hanging="360"/>
+      </w:pPr>
+      <w:rPr>
+        <w:rFonts w:ascii="Wingdings" w:hAnsi="Wingdings" w:hint="default"/>
+      </w:rPr>
+    </w:lvl>
+    <w:lvl w:ilvl="3" w:tplc="040C0001" w:tentative="1">
+      <w:start w:val="1"/>
+      <w:numFmt w:val="bullet"/>
+      <w:lvlText w:val=""/>
+      <w:lvlJc w:val="left"/>
+      <w:pPr>
+        <w:ind w:left="2880" w:hanging="360"/>
+      </w:pPr>
+      <w:rPr>
+        <w:rFonts w:ascii="Symbol" w:hAnsi="Symbol" w:hint="default"/>
+      </w:rPr>
+    </w:lvl>
+    <w:lvl w:ilvl="4" w:tplc="040C0003" w:tentative="1">
+      <w:start w:val="1"/>
+      <w:numFmt w:val="bullet"/>
+      <w:lvlText w:val="o"/>
+      <w:lvlJc w:val="left"/>
+      <w:pPr>
+        <w:ind w:left="3600" w:hanging="360"/>
+      </w:pPr>
+      <w:rPr>
+        <w:rFonts w:ascii="Courier New" w:hAnsi="Courier New" w:cs="Courier New" w:hint="default"/>
+      </w:rPr>
+    </w:lvl>
+    <w:lvl w:ilvl="5" w:tplc="040C0005" w:tentative="1">
+      <w:start w:val="1"/>
+      <w:numFmt w:val="bullet"/>
+      <w:lvlText w:val=""/>
+      <w:lvlJc w:val="left"/>
+      <w:pPr>
+        <w:ind w:left="4320" w:hanging="360"/>
+      </w:pPr>
+      <w:rPr>
+        <w:rFonts w:ascii="Wingdings" w:hAnsi="Wingdings" w:hint="default"/>
+      </w:rPr>
+    </w:lvl>
+    <w:lvl w:ilvl="6" w:tplc="040C0001" w:tentative="1">
+      <w:start w:val="1"/>
+      <w:numFmt w:val="bullet"/>
+      <w:lvlText w:val=""/>
+      <w:lvlJc w:val="left"/>
+      <w:pPr>
+        <w:ind w:left="5040" w:hanging="360"/>
+      </w:pPr>
+      <w:rPr>
+        <w:rFonts w:ascii="Symbol" w:hAnsi="Symbol" w:hint="default"/>
+      </w:rPr>
+    </w:lvl>
+    <w:lvl w:ilvl="7" w:tplc="040C0003" w:tentative="1">
+      <w:start w:val="1"/>
+      <w:numFmt w:val="bullet"/>
+      <w:lvlText w:val="o"/>
+      <w:lvlJc w:val="left"/>
+      <w:pPr>
+        <w:ind w:left="5760" w:hanging="360"/>
+      </w:pPr>
+      <w:rPr>
+        <w:rFonts w:ascii="Courier New" w:hAnsi="Courier New" w:cs="Courier New" w:hint="default"/>
+      </w:rPr>
+    </w:lvl>
+    <w:lvl w:ilvl="8" w:tplc="040C0005" w:tentative="1">
+      <w:start w:val="1"/>
+      <w:numFmt w:val="bullet"/>
+      <w:lvlText w:val=""/>
+      <w:lvlJc w:val="left"/>
+      <w:pPr>
+        <w:ind w:left="6480" w:hanging="360"/>
+      </w:pPr>
+      <w:rPr>
+        <w:rFonts w:ascii="Wingdings" w:hAnsi="Wingdings" w:hint="default"/>
+      </w:rPr>
+    </w:lvl>
+  </w:abstractNum>
+  <w:abstractNum w:abstractNumId="4" w15:restartNumberingAfterBreak="0">
     <w:nsid w:val="574532A6"/>
     <w:multiLevelType w:val="multilevel"/>
     <w:tmpl w:val="040C0027"/>
@@ -1407,7 +1727,7 @@
       </w:pPr>
     </w:lvl>
   </w:abstractNum>
-  <w:abstractNum w:abstractNumId="4" w15:restartNumberingAfterBreak="0">
+  <w:abstractNum w:abstractNumId="5" w15:restartNumberingAfterBreak="0">
     <w:nsid w:val="63811CE1"/>
     <w:multiLevelType w:val="hybridMultilevel"/>
     <w:tmpl w:val="6E1E0B58"/>
@@ -1520,7 +1840,7 @@
       </w:rPr>
     </w:lvl>
   </w:abstractNum>
-  <w:abstractNum w:abstractNumId="5" w15:restartNumberingAfterBreak="0">
+  <w:abstractNum w:abstractNumId="6" w15:restartNumberingAfterBreak="0">
     <w:nsid w:val="7CAD5C2B"/>
     <w:multiLevelType w:val="hybridMultilevel"/>
     <w:tmpl w:val="D944881A"/>
@@ -1634,10 +1954,10 @@
     </w:lvl>
   </w:abstractNum>
   <w:num w:numId="1">
-    <w:abstractNumId w:val="3"/>
+    <w:abstractNumId w:val="4"/>
   </w:num>
   <w:num w:numId="2">
-    <w:abstractNumId w:val="4"/>
+    <w:abstractNumId w:val="5"/>
   </w:num>
   <w:num w:numId="3">
     <w:abstractNumId w:val="0"/>
@@ -1646,7 +1966,7 @@
     <w:abstractNumId w:val="1"/>
   </w:num>
   <w:num w:numId="5">
-    <w:abstractNumId w:val="3"/>
+    <w:abstractNumId w:val="4"/>
     <w:lvlOverride w:ilvl="0">
       <w:startOverride w:val="1"/>
     </w:lvlOverride>
@@ -1676,10 +1996,13 @@
     </w:lvlOverride>
   </w:num>
   <w:num w:numId="6">
-    <w:abstractNumId w:val="5"/>
+    <w:abstractNumId w:val="6"/>
   </w:num>
   <w:num w:numId="7">
     <w:abstractNumId w:val="2"/>
+  </w:num>
+  <w:num w:numId="8">
+    <w:abstractNumId w:val="3"/>
   </w:num>
 </w:numbering>
 </file>

</xml_diff>